<commit_message>
Retrospections updated for Sprints 2 to 5
</commit_message>
<xml_diff>
--- a/Documentation/Sprints/Retrospections.docx
+++ b/Documentation/Sprints/Retrospections.docx
@@ -201,7 +201,6 @@
           <w:szCs w:val="24"/>
         </w:rPr>
       </w:pPr>
-      <w:proofErr w:type="spellStart"/>
       <w:r>
         <w:rPr>
           <w:rFonts w:cstheme="minorHAnsi"/>
@@ -211,19 +210,7 @@
           <w:sz w:val="24"/>
           <w:szCs w:val="24"/>
         </w:rPr>
-        <w:t>ChessAI</w:t>
-      </w:r>
-      <w:proofErr w:type="spellEnd"/>
-      <w:r>
-        <w:rPr>
-          <w:rFonts w:cstheme="minorHAnsi"/>
-          <w:bCs/>
-          <w:color w:val="000000" w:themeColor="text1"/>
-          <w:spacing w:val="5"/>
-          <w:sz w:val="24"/>
-          <w:szCs w:val="24"/>
-        </w:rPr>
-        <w:t xml:space="preserve"> – A Chess Practice Tool</w:t>
+        <w:t>ChessAI – A Chess Practice Tool</w:t>
       </w:r>
     </w:p>
     <w:p>
@@ -792,7 +779,7 @@
           <w:r>
             <w:fldChar w:fldCharType="separate"/>
           </w:r>
-          <w:hyperlink w:anchor="_Toc119503439" w:history="1">
+          <w:hyperlink w:anchor="_Toc125867532" w:history="1">
             <w:r>
               <w:rPr>
                 <w:rStyle w:val="Hyperlink"/>
@@ -823,7 +810,303 @@
                 <w:noProof/>
                 <w:webHidden/>
               </w:rPr>
-              <w:instrText xml:space="preserve"> PAGEREF _Toc119503439 \h </w:instrText>
+              <w:instrText xml:space="preserve"> PAGEREF _Toc125867532 \h </w:instrText>
+            </w:r>
+            <w:r>
+              <w:rPr>
+                <w:noProof/>
+                <w:webHidden/>
+              </w:rPr>
+            </w:r>
+            <w:r>
+              <w:rPr>
+                <w:noProof/>
+                <w:webHidden/>
+              </w:rPr>
+              <w:fldChar w:fldCharType="separate"/>
+            </w:r>
+            <w:r>
+              <w:rPr>
+                <w:noProof/>
+                <w:webHidden/>
+              </w:rPr>
+              <w:t>3</w:t>
+            </w:r>
+            <w:r>
+              <w:rPr>
+                <w:noProof/>
+                <w:webHidden/>
+              </w:rPr>
+              <w:fldChar w:fldCharType="end"/>
+            </w:r>
+          </w:hyperlink>
+        </w:p>
+        <w:p>
+          <w:pPr>
+            <w:pStyle w:val="TOC3"/>
+            <w:tabs>
+              <w:tab w:val="right" w:leader="dot" w:pos="9016"/>
+            </w:tabs>
+            <w:rPr>
+              <w:rFonts w:eastAsiaTheme="minorEastAsia"/>
+              <w:noProof/>
+              <w:lang w:eastAsia="en-GB"/>
+            </w:rPr>
+          </w:pPr>
+          <w:hyperlink w:anchor="_Toc125867533" w:history="1">
+            <w:r>
+              <w:rPr>
+                <w:rStyle w:val="Hyperlink"/>
+                <w:rFonts w:cstheme="minorHAnsi"/>
+                <w:b/>
+                <w:bCs/>
+                <w:noProof/>
+                <w:spacing w:val="5"/>
+              </w:rPr>
+              <w:t>Sprint 3</w:t>
+            </w:r>
+            <w:r>
+              <w:rPr>
+                <w:noProof/>
+                <w:webHidden/>
+              </w:rPr>
+              <w:tab/>
+            </w:r>
+            <w:r>
+              <w:rPr>
+                <w:noProof/>
+                <w:webHidden/>
+              </w:rPr>
+              <w:fldChar w:fldCharType="begin"/>
+            </w:r>
+            <w:r>
+              <w:rPr>
+                <w:noProof/>
+                <w:webHidden/>
+              </w:rPr>
+              <w:instrText xml:space="preserve"> PAGEREF _Toc125867533 \h </w:instrText>
+            </w:r>
+            <w:r>
+              <w:rPr>
+                <w:noProof/>
+                <w:webHidden/>
+              </w:rPr>
+            </w:r>
+            <w:r>
+              <w:rPr>
+                <w:noProof/>
+                <w:webHidden/>
+              </w:rPr>
+              <w:fldChar w:fldCharType="separate"/>
+            </w:r>
+            <w:r>
+              <w:rPr>
+                <w:noProof/>
+                <w:webHidden/>
+              </w:rPr>
+              <w:t>3</w:t>
+            </w:r>
+            <w:r>
+              <w:rPr>
+                <w:noProof/>
+                <w:webHidden/>
+              </w:rPr>
+              <w:fldChar w:fldCharType="end"/>
+            </w:r>
+          </w:hyperlink>
+        </w:p>
+        <w:p>
+          <w:pPr>
+            <w:pStyle w:val="TOC3"/>
+            <w:tabs>
+              <w:tab w:val="right" w:leader="dot" w:pos="9016"/>
+            </w:tabs>
+            <w:rPr>
+              <w:rFonts w:eastAsiaTheme="minorEastAsia"/>
+              <w:noProof/>
+              <w:lang w:eastAsia="en-GB"/>
+            </w:rPr>
+          </w:pPr>
+          <w:hyperlink w:anchor="_Toc125867534" w:history="1">
+            <w:r>
+              <w:rPr>
+                <w:rStyle w:val="Hyperlink"/>
+                <w:rFonts w:cstheme="minorHAnsi"/>
+                <w:b/>
+                <w:bCs/>
+                <w:noProof/>
+                <w:spacing w:val="5"/>
+              </w:rPr>
+              <w:t>Sprint 4</w:t>
+            </w:r>
+            <w:r>
+              <w:rPr>
+                <w:noProof/>
+                <w:webHidden/>
+              </w:rPr>
+              <w:tab/>
+            </w:r>
+            <w:r>
+              <w:rPr>
+                <w:noProof/>
+                <w:webHidden/>
+              </w:rPr>
+              <w:fldChar w:fldCharType="begin"/>
+            </w:r>
+            <w:r>
+              <w:rPr>
+                <w:noProof/>
+                <w:webHidden/>
+              </w:rPr>
+              <w:instrText xml:space="preserve"> PAGEREF _Toc125867534 \h </w:instrText>
+            </w:r>
+            <w:r>
+              <w:rPr>
+                <w:noProof/>
+                <w:webHidden/>
+              </w:rPr>
+            </w:r>
+            <w:r>
+              <w:rPr>
+                <w:noProof/>
+                <w:webHidden/>
+              </w:rPr>
+              <w:fldChar w:fldCharType="separate"/>
+            </w:r>
+            <w:r>
+              <w:rPr>
+                <w:noProof/>
+                <w:webHidden/>
+              </w:rPr>
+              <w:t>3</w:t>
+            </w:r>
+            <w:r>
+              <w:rPr>
+                <w:noProof/>
+                <w:webHidden/>
+              </w:rPr>
+              <w:fldChar w:fldCharType="end"/>
+            </w:r>
+          </w:hyperlink>
+        </w:p>
+        <w:p>
+          <w:pPr>
+            <w:pStyle w:val="TOC3"/>
+            <w:tabs>
+              <w:tab w:val="right" w:leader="dot" w:pos="9016"/>
+            </w:tabs>
+            <w:rPr>
+              <w:rFonts w:eastAsiaTheme="minorEastAsia"/>
+              <w:noProof/>
+              <w:lang w:eastAsia="en-GB"/>
+            </w:rPr>
+          </w:pPr>
+          <w:hyperlink w:anchor="_Toc125867535" w:history="1">
+            <w:r>
+              <w:rPr>
+                <w:rStyle w:val="Hyperlink"/>
+                <w:rFonts w:cstheme="minorHAnsi"/>
+                <w:b/>
+                <w:bCs/>
+                <w:noProof/>
+                <w:spacing w:val="5"/>
+              </w:rPr>
+              <w:t>Sprint 5</w:t>
+            </w:r>
+            <w:r>
+              <w:rPr>
+                <w:noProof/>
+                <w:webHidden/>
+              </w:rPr>
+              <w:tab/>
+            </w:r>
+            <w:r>
+              <w:rPr>
+                <w:noProof/>
+                <w:webHidden/>
+              </w:rPr>
+              <w:fldChar w:fldCharType="begin"/>
+            </w:r>
+            <w:r>
+              <w:rPr>
+                <w:noProof/>
+                <w:webHidden/>
+              </w:rPr>
+              <w:instrText xml:space="preserve"> PAGEREF _Toc125867535 \h </w:instrText>
+            </w:r>
+            <w:r>
+              <w:rPr>
+                <w:noProof/>
+                <w:webHidden/>
+              </w:rPr>
+            </w:r>
+            <w:r>
+              <w:rPr>
+                <w:noProof/>
+                <w:webHidden/>
+              </w:rPr>
+              <w:fldChar w:fldCharType="separate"/>
+            </w:r>
+            <w:r>
+              <w:rPr>
+                <w:noProof/>
+                <w:webHidden/>
+              </w:rPr>
+              <w:t>3</w:t>
+            </w:r>
+            <w:r>
+              <w:rPr>
+                <w:noProof/>
+                <w:webHidden/>
+              </w:rPr>
+              <w:fldChar w:fldCharType="end"/>
+            </w:r>
+          </w:hyperlink>
+        </w:p>
+        <w:p>
+          <w:pPr>
+            <w:pStyle w:val="TOC3"/>
+            <w:tabs>
+              <w:tab w:val="right" w:leader="dot" w:pos="9016"/>
+            </w:tabs>
+            <w:rPr>
+              <w:rFonts w:eastAsiaTheme="minorEastAsia"/>
+              <w:noProof/>
+              <w:lang w:eastAsia="en-GB"/>
+            </w:rPr>
+          </w:pPr>
+          <w:hyperlink w:anchor="_Toc125867536" w:history="1">
+            <w:r>
+              <w:rPr>
+                <w:rStyle w:val="Hyperlink"/>
+                <w:rFonts w:cstheme="minorHAnsi"/>
+                <w:b/>
+                <w:bCs/>
+                <w:noProof/>
+                <w:spacing w:val="5"/>
+              </w:rPr>
+              <w:t>Sprint 6</w:t>
+            </w:r>
+            <w:r>
+              <w:rPr>
+                <w:noProof/>
+                <w:webHidden/>
+              </w:rPr>
+              <w:tab/>
+            </w:r>
+            <w:r>
+              <w:rPr>
+                <w:noProof/>
+                <w:webHidden/>
+              </w:rPr>
+              <w:fldChar w:fldCharType="begin"/>
+            </w:r>
+            <w:r>
+              <w:rPr>
+                <w:noProof/>
+                <w:webHidden/>
+              </w:rPr>
+              <w:instrText xml:space="preserve"> PAGEREF _Toc125867536 \h </w:instrText>
             </w:r>
             <w:r>
               <w:rPr>
@@ -882,7 +1165,6 @@
           <w:rStyle w:val="Heading1Char"/>
         </w:rPr>
       </w:pPr>
-      <w:bookmarkStart w:id="5" w:name="_Toc119503439"/>
     </w:p>
     <w:p>
       <w:pPr>
@@ -912,6 +1194,7 @@
           <w:szCs w:val="40"/>
         </w:rPr>
       </w:pPr>
+      <w:bookmarkStart w:id="5" w:name="_Toc125867532"/>
       <w:r>
         <w:rPr>
           <w:rStyle w:val="Heading1Char"/>
@@ -964,6 +1247,271 @@
         <w:t>For next presentation screenshot something visual to show.</w:t>
       </w:r>
     </w:p>
+    <w:p/>
+    <w:p>
+      <w:pPr>
+        <w:spacing w:after="0" w:line="240" w:lineRule="auto"/>
+        <w:jc w:val="center"/>
+        <w:outlineLvl w:val="2"/>
+        <w:rPr>
+          <w:rFonts w:cstheme="minorHAnsi"/>
+          <w:b/>
+          <w:bCs/>
+          <w:color w:val="000000" w:themeColor="text1"/>
+          <w:spacing w:val="5"/>
+          <w:sz w:val="40"/>
+          <w:szCs w:val="40"/>
+        </w:rPr>
+      </w:pPr>
+      <w:bookmarkStart w:id="6" w:name="_Toc125867533"/>
+      <w:r>
+        <w:rPr>
+          <w:rStyle w:val="Heading1Char"/>
+        </w:rPr>
+        <w:t xml:space="preserve">Sprint </w:t>
+      </w:r>
+      <w:r>
+        <w:rPr>
+          <w:rStyle w:val="Heading1Char"/>
+        </w:rPr>
+        <w:t>3</w:t>
+      </w:r>
+      <w:bookmarkEnd w:id="6"/>
+    </w:p>
+    <w:p>
+      <w:r>
+        <w:t xml:space="preserve">Only </w:t>
+      </w:r>
+      <w:r>
+        <w:t>1</w:t>
+      </w:r>
+      <w:r>
+        <w:t xml:space="preserve"> of 3 items</w:t>
+      </w:r>
+      <w:r>
+        <w:t xml:space="preserve"> completed.</w:t>
+      </w:r>
+      <w:r>
+        <w:t xml:space="preserve"> Other 2 items pushed ah</w:t>
+      </w:r>
+      <w:r>
+        <w:t xml:space="preserve">ead to </w:t>
+      </w:r>
+      <w:r>
+        <w:t>sprint 4</w:t>
+      </w:r>
+      <w:r>
+        <w:t>.</w:t>
+      </w:r>
+      <w:r>
+        <w:t xml:space="preserve"> </w:t>
+      </w:r>
+      <w:r>
+        <w:t xml:space="preserve">Next sprint, a doable amount of work should be assigned rather than overloading the sprint with too many </w:t>
+      </w:r>
+      <w:r>
+        <w:t xml:space="preserve">jobs. </w:t>
+      </w:r>
+      <w:r>
+        <w:t xml:space="preserve">Also, workload should be influenced by ongoing events, such as approaching coursework </w:t>
+      </w:r>
+      <w:r>
+        <w:t>deadlines.</w:t>
+      </w:r>
+      <w:r>
+        <w:t xml:space="preserve"> </w:t>
+      </w:r>
+      <w:r>
+        <w:t>Plan ahead of time</w:t>
+      </w:r>
+      <w:r>
+        <w:t xml:space="preserve"> by making an abstract </w:t>
+      </w:r>
+      <w:r>
+        <w:t xml:space="preserve">overall </w:t>
+      </w:r>
+      <w:r>
+        <w:t>sprint plan that considers these special dates</w:t>
+      </w:r>
+      <w:r>
+        <w:t xml:space="preserve"> and the schedule of sprint plans across </w:t>
+      </w:r>
+      <w:r>
+        <w:t>the academic year</w:t>
+      </w:r>
+      <w:r>
+        <w:t>.</w:t>
+      </w:r>
+    </w:p>
+    <w:p>
+      <w:r>
+        <w:t xml:space="preserve">Did not attend meeting due to approaching coursework deadlines and lack of </w:t>
+      </w:r>
+      <w:r>
+        <w:t>achievement</w:t>
+      </w:r>
+      <w:r>
+        <w:t xml:space="preserve"> to report.</w:t>
+      </w:r>
+    </w:p>
+    <w:p/>
+    <w:p>
+      <w:pPr>
+        <w:spacing w:after="0" w:line="240" w:lineRule="auto"/>
+        <w:jc w:val="center"/>
+        <w:outlineLvl w:val="2"/>
+        <w:rPr>
+          <w:rFonts w:cstheme="minorHAnsi"/>
+          <w:b/>
+          <w:bCs/>
+          <w:color w:val="000000" w:themeColor="text1"/>
+          <w:spacing w:val="5"/>
+          <w:sz w:val="40"/>
+          <w:szCs w:val="40"/>
+        </w:rPr>
+      </w:pPr>
+      <w:bookmarkStart w:id="7" w:name="_Toc125867534"/>
+      <w:r>
+        <w:rPr>
+          <w:rStyle w:val="Heading1Char"/>
+        </w:rPr>
+        <w:t xml:space="preserve">Sprint </w:t>
+      </w:r>
+      <w:r>
+        <w:rPr>
+          <w:rStyle w:val="Heading1Char"/>
+        </w:rPr>
+        <w:t>4</w:t>
+      </w:r>
+      <w:bookmarkEnd w:id="7"/>
+    </w:p>
+    <w:p>
+      <w:r>
+        <w:t>Only 1 of 2 items completed.</w:t>
+      </w:r>
+      <w:r>
+        <w:t xml:space="preserve"> The uncompleted</w:t>
+      </w:r>
+      <w:r>
+        <w:t xml:space="preserve"> item was pushed ahead to sprint 5</w:t>
+      </w:r>
+      <w:r>
+        <w:t>. Both items for this sprint were carried over from previous sprint, therefore not completing them sets me back.</w:t>
+      </w:r>
+      <w:r>
+        <w:t xml:space="preserve"> Productivity this sprint was low due to just completing assignments and needing to take a short break, however, I started to feel burned out </w:t>
+      </w:r>
+      <w:r>
+        <w:t xml:space="preserve">and distressed. </w:t>
+      </w:r>
+      <w:r>
+        <w:t>Personal life issues also happened and these issues I faced will be added to the risk register.</w:t>
+      </w:r>
+    </w:p>
+    <w:p>
+      <w:r>
+        <w:t>Did not attend meeting.</w:t>
+      </w:r>
+    </w:p>
+    <w:p/>
+    <w:p>
+      <w:pPr>
+        <w:spacing w:after="0" w:line="240" w:lineRule="auto"/>
+        <w:jc w:val="center"/>
+        <w:outlineLvl w:val="2"/>
+        <w:rPr>
+          <w:rFonts w:cstheme="minorHAnsi"/>
+          <w:b/>
+          <w:bCs/>
+          <w:color w:val="000000" w:themeColor="text1"/>
+          <w:spacing w:val="5"/>
+          <w:sz w:val="40"/>
+          <w:szCs w:val="40"/>
+        </w:rPr>
+      </w:pPr>
+      <w:bookmarkStart w:id="8" w:name="_Toc125867535"/>
+      <w:r>
+        <w:rPr>
+          <w:rStyle w:val="Heading1Char"/>
+        </w:rPr>
+        <w:t xml:space="preserve">Sprint </w:t>
+      </w:r>
+      <w:r>
+        <w:rPr>
+          <w:rStyle w:val="Heading1Char"/>
+        </w:rPr>
+        <w:t>5</w:t>
+      </w:r>
+      <w:bookmarkEnd w:id="8"/>
+    </w:p>
+    <w:p>
+      <w:r>
+        <w:t xml:space="preserve">1 of 1 </w:t>
+      </w:r>
+      <w:r>
+        <w:t>item</w:t>
+      </w:r>
+      <w:r>
+        <w:t xml:space="preserve"> partially completed. </w:t>
+      </w:r>
+      <w:r>
+        <w:t xml:space="preserve">Some sketches, diagrams, and use cases of the application were made. </w:t>
+      </w:r>
+      <w:r>
+        <w:t>Main issues within this sprint were a continuation of those from the other sprints wherein a mixture of personal life issues and upcoming deadlines</w:t>
+      </w:r>
+      <w:r>
+        <w:t xml:space="preserve">. </w:t>
+      </w:r>
+      <w:r>
+        <w:t>In the next sprint the work will need to be caught up to very quickly due to the past few sprints lacking. In the next sprint the MVP prototype will need to be developed.</w:t>
+      </w:r>
+    </w:p>
+    <w:p>
+      <w:r>
+        <w:t>Did not attend meeting - unsure if meeting occurred.</w:t>
+      </w:r>
+    </w:p>
+    <w:p/>
+    <w:p>
+      <w:pPr>
+        <w:spacing w:after="0" w:line="240" w:lineRule="auto"/>
+        <w:jc w:val="center"/>
+        <w:outlineLvl w:val="2"/>
+        <w:rPr>
+          <w:rFonts w:cstheme="minorHAnsi"/>
+          <w:b/>
+          <w:bCs/>
+          <w:color w:val="000000" w:themeColor="text1"/>
+          <w:spacing w:val="5"/>
+          <w:sz w:val="40"/>
+          <w:szCs w:val="40"/>
+        </w:rPr>
+      </w:pPr>
+      <w:bookmarkStart w:id="9" w:name="_Toc125867536"/>
+      <w:r>
+        <w:rPr>
+          <w:rStyle w:val="Heading1Char"/>
+        </w:rPr>
+        <w:t xml:space="preserve">Sprint </w:t>
+      </w:r>
+      <w:r>
+        <w:rPr>
+          <w:rStyle w:val="Heading1Char"/>
+        </w:rPr>
+        <w:t>6</w:t>
+      </w:r>
+      <w:bookmarkEnd w:id="9"/>
+    </w:p>
+    <w:p>
+      <w:r>
+        <w:t>Ongoing</w:t>
+      </w:r>
+      <w:r>
+        <w:t>…</w:t>
+      </w:r>
+    </w:p>
+    <w:p/>
     <w:sectPr>
       <w:pgSz w:w="11906" w:h="16838"/>
       <w:pgMar w:top="1440" w:right="1440" w:bottom="1440" w:left="1440" w:header="708" w:footer="708" w:gutter="0"/>
@@ -1063,6 +1611,119 @@
     </w:lvl>
   </w:abstractNum>
   <w:abstractNum w:abstractNumId="1" w15:restartNumberingAfterBreak="0">
+    <w:nsid w:val="22C3391E"/>
+    <w:multiLevelType w:val="hybridMultilevel"/>
+    <w:tmpl w:val="D49A9A82"/>
+    <w:lvl w:ilvl="0" w:tplc="08090001">
+      <w:start w:val="1"/>
+      <w:numFmt w:val="bullet"/>
+      <w:lvlText w:val=""/>
+      <w:lvlJc w:val="left"/>
+      <w:pPr>
+        <w:ind w:left="720" w:hanging="360"/>
+      </w:pPr>
+      <w:rPr>
+        <w:rFonts w:ascii="Symbol" w:hAnsi="Symbol" w:hint="default"/>
+      </w:rPr>
+    </w:lvl>
+    <w:lvl w:ilvl="1" w:tplc="08090003" w:tentative="1">
+      <w:start w:val="1"/>
+      <w:numFmt w:val="bullet"/>
+      <w:lvlText w:val="o"/>
+      <w:lvlJc w:val="left"/>
+      <w:pPr>
+        <w:ind w:left="1440" w:hanging="360"/>
+      </w:pPr>
+      <w:rPr>
+        <w:rFonts w:ascii="Courier New" w:hAnsi="Courier New" w:cs="Courier New" w:hint="default"/>
+      </w:rPr>
+    </w:lvl>
+    <w:lvl w:ilvl="2" w:tplc="08090005" w:tentative="1">
+      <w:start w:val="1"/>
+      <w:numFmt w:val="bullet"/>
+      <w:lvlText w:val=""/>
+      <w:lvlJc w:val="left"/>
+      <w:pPr>
+        <w:ind w:left="2160" w:hanging="360"/>
+      </w:pPr>
+      <w:rPr>
+        <w:rFonts w:ascii="Wingdings" w:hAnsi="Wingdings" w:hint="default"/>
+      </w:rPr>
+    </w:lvl>
+    <w:lvl w:ilvl="3" w:tplc="08090001" w:tentative="1">
+      <w:start w:val="1"/>
+      <w:numFmt w:val="bullet"/>
+      <w:lvlText w:val=""/>
+      <w:lvlJc w:val="left"/>
+      <w:pPr>
+        <w:ind w:left="2880" w:hanging="360"/>
+      </w:pPr>
+      <w:rPr>
+        <w:rFonts w:ascii="Symbol" w:hAnsi="Symbol" w:hint="default"/>
+      </w:rPr>
+    </w:lvl>
+    <w:lvl w:ilvl="4" w:tplc="08090003" w:tentative="1">
+      <w:start w:val="1"/>
+      <w:numFmt w:val="bullet"/>
+      <w:lvlText w:val="o"/>
+      <w:lvlJc w:val="left"/>
+      <w:pPr>
+        <w:ind w:left="3600" w:hanging="360"/>
+      </w:pPr>
+      <w:rPr>
+        <w:rFonts w:ascii="Courier New" w:hAnsi="Courier New" w:cs="Courier New" w:hint="default"/>
+      </w:rPr>
+    </w:lvl>
+    <w:lvl w:ilvl="5" w:tplc="08090005" w:tentative="1">
+      <w:start w:val="1"/>
+      <w:numFmt w:val="bullet"/>
+      <w:lvlText w:val=""/>
+      <w:lvlJc w:val="left"/>
+      <w:pPr>
+        <w:ind w:left="4320" w:hanging="360"/>
+      </w:pPr>
+      <w:rPr>
+        <w:rFonts w:ascii="Wingdings" w:hAnsi="Wingdings" w:hint="default"/>
+      </w:rPr>
+    </w:lvl>
+    <w:lvl w:ilvl="6" w:tplc="08090001" w:tentative="1">
+      <w:start w:val="1"/>
+      <w:numFmt w:val="bullet"/>
+      <w:lvlText w:val=""/>
+      <w:lvlJc w:val="left"/>
+      <w:pPr>
+        <w:ind w:left="5040" w:hanging="360"/>
+      </w:pPr>
+      <w:rPr>
+        <w:rFonts w:ascii="Symbol" w:hAnsi="Symbol" w:hint="default"/>
+      </w:rPr>
+    </w:lvl>
+    <w:lvl w:ilvl="7" w:tplc="08090003" w:tentative="1">
+      <w:start w:val="1"/>
+      <w:numFmt w:val="bullet"/>
+      <w:lvlText w:val="o"/>
+      <w:lvlJc w:val="left"/>
+      <w:pPr>
+        <w:ind w:left="5760" w:hanging="360"/>
+      </w:pPr>
+      <w:rPr>
+        <w:rFonts w:ascii="Courier New" w:hAnsi="Courier New" w:cs="Courier New" w:hint="default"/>
+      </w:rPr>
+    </w:lvl>
+    <w:lvl w:ilvl="8" w:tplc="08090005" w:tentative="1">
+      <w:start w:val="1"/>
+      <w:numFmt w:val="bullet"/>
+      <w:lvlText w:val=""/>
+      <w:lvlJc w:val="left"/>
+      <w:pPr>
+        <w:ind w:left="6480" w:hanging="360"/>
+      </w:pPr>
+      <w:rPr>
+        <w:rFonts w:ascii="Wingdings" w:hAnsi="Wingdings" w:hint="default"/>
+      </w:rPr>
+    </w:lvl>
+  </w:abstractNum>
+  <w:abstractNum w:abstractNumId="2" w15:restartNumberingAfterBreak="0">
     <w:nsid w:val="40B068AA"/>
     <w:multiLevelType w:val="hybridMultilevel"/>
     <w:tmpl w:val="32509D2E"/>
@@ -1175,7 +1836,7 @@
       </w:rPr>
     </w:lvl>
   </w:abstractNum>
-  <w:abstractNum w:abstractNumId="2" w15:restartNumberingAfterBreak="0">
+  <w:abstractNum w:abstractNumId="3" w15:restartNumberingAfterBreak="0">
     <w:nsid w:val="4FAC4658"/>
     <w:multiLevelType w:val="hybridMultilevel"/>
     <w:tmpl w:val="C4EE8DEA"/>
@@ -1288,7 +1949,7 @@
       </w:rPr>
     </w:lvl>
   </w:abstractNum>
-  <w:abstractNum w:abstractNumId="3" w15:restartNumberingAfterBreak="0">
+  <w:abstractNum w:abstractNumId="4" w15:restartNumberingAfterBreak="0">
     <w:nsid w:val="4FDD05B5"/>
     <w:multiLevelType w:val="hybridMultilevel"/>
     <w:tmpl w:val="269EC954"/>
@@ -1402,16 +2063,19 @@
     </w:lvl>
   </w:abstractNum>
   <w:num w:numId="1" w16cid:durableId="1362779567">
-    <w:abstractNumId w:val="3"/>
+    <w:abstractNumId w:val="4"/>
   </w:num>
   <w:num w:numId="2" w16cid:durableId="792750721">
     <w:abstractNumId w:val="0"/>
   </w:num>
   <w:num w:numId="3" w16cid:durableId="1901819589">
-    <w:abstractNumId w:val="1"/>
+    <w:abstractNumId w:val="2"/>
   </w:num>
   <w:num w:numId="4" w16cid:durableId="1187252586">
-    <w:abstractNumId w:val="2"/>
+    <w:abstractNumId w:val="3"/>
+  </w:num>
+  <w:num w:numId="5" w16cid:durableId="1882935492">
+    <w:abstractNumId w:val="1"/>
   </w:num>
 </w:numbering>
 </file>

</xml_diff>